<commit_message>
Lab2 and Lab3 commit
</commit_message>
<xml_diff>
--- a/Lab_1/Lab1_Record format~Chuda.docx
+++ b/Lab_1/Lab1_Record format~Chuda.docx
@@ -1693,22 +1693,112 @@
       <w:pPr>
         <w:pStyle w:val="BodyText"/>
         <w:spacing w:before="5"/>
-        <w:jc w:val="both"/>
-        <w:rPr>
-          <w:b/>
-          <w:color w:val="000000" w:themeColor="text1"/>
-        </w:rPr>
-      </w:pPr>
-      <w:r>
-        <w:rPr>
-          <w:b/>
-          <w:color w:val="000000" w:themeColor="text1"/>
-        </w:rPr>
-        <w:t>GitHub Link:</w:t>
+        <w:rPr>
+          <w:b/>
+          <w:color w:val="000000" w:themeColor="text1"/>
+        </w:rPr>
+      </w:pPr>
+      <w:proofErr w:type="spellStart"/>
+      <w:r>
+        <w:rPr>
+          <w:b/>
+          <w:color w:val="000000" w:themeColor="text1"/>
+        </w:rPr>
+        <w:t>GitHub</w:t>
+      </w:r>
+      <w:r>
+        <w:rPr>
+          <w:b/>
+          <w:color w:val="000000" w:themeColor="text1"/>
+        </w:rPr>
+        <w:t>_</w:t>
+      </w:r>
+      <w:r>
+        <w:rPr>
+          <w:b/>
+          <w:color w:val="000000" w:themeColor="text1"/>
+        </w:rPr>
+        <w:t>Link</w:t>
+      </w:r>
+      <w:proofErr w:type="spellEnd"/>
+      <w:r>
+        <w:rPr>
+          <w:b/>
+          <w:color w:val="000000" w:themeColor="text1"/>
+        </w:rPr>
+        <w:t>:</w:t>
+      </w:r>
+      <w:r>
+        <w:rPr>
+          <w:b/>
+          <w:color w:val="000000" w:themeColor="text1"/>
+        </w:rPr>
+        <w:t xml:space="preserve"> </w:t>
+      </w:r>
+    </w:p>
+    <w:p>
+      <w:pPr>
+        <w:pStyle w:val="BodyText"/>
+        <w:spacing w:before="5"/>
+        <w:rPr>
+          <w:rStyle w:val="Hyperlink"/>
+        </w:rPr>
+      </w:pPr>
+      <w:hyperlink r:id="rId9" w:history="1">
+        <w:r>
+          <w:rPr>
+            <w:rStyle w:val="Hyperlink"/>
+          </w:rPr>
+          <w:t>https://github.com/Chudarathnamani-L/Deep-Learning-Lab-</w:t>
+        </w:r>
+        <w:r>
+          <w:rPr>
+            <w:rStyle w:val="Hyperlink"/>
+          </w:rPr>
+          <w:t>E</w:t>
+        </w:r>
+        <w:r>
+          <w:rPr>
+            <w:rStyle w:val="Hyperlink"/>
+          </w:rPr>
+          <w:t>xperiments/tree/master</w:t>
+        </w:r>
+      </w:hyperlink>
+    </w:p>
+    <w:p>
+      <w:pPr>
+        <w:pStyle w:val="BodyText"/>
+        <w:spacing w:before="5"/>
+        <w:rPr>
+          <w:rStyle w:val="Hyperlink"/>
+        </w:rPr>
+      </w:pPr>
+    </w:p>
+    <w:p>
+      <w:pPr>
+        <w:pStyle w:val="BodyText"/>
+        <w:spacing w:before="5"/>
+        <w:rPr>
+          <w:rStyle w:val="Hyperlink"/>
+        </w:rPr>
+      </w:pPr>
+      <w:proofErr w:type="spellStart"/>
+      <w:r>
+        <w:rPr>
+          <w:rStyle w:val="Hyperlink"/>
+        </w:rPr>
+        <w:t>ctrl+click</w:t>
+      </w:r>
+      <w:proofErr w:type="spellEnd"/>
+      <w:r>
+        <w:rPr>
+          <w:rStyle w:val="Hyperlink"/>
+        </w:rPr>
+        <w:t xml:space="preserve"> to follow the link above. </w:t>
       </w:r>
     </w:p>
     <w:sectPr>
-      <w:headerReference w:type="default" r:id="rId9"/>
+      <w:headerReference w:type="default" r:id="rId10"/>
       <w:pgSz w:w="12240" w:h="15840"/>
       <w:pgMar w:top="851" w:right="1183" w:bottom="1440" w:left="2127" w:header="708" w:footer="708" w:gutter="0"/>
       <w:cols w:space="708"/>
@@ -4911,6 +5001,7 @@
   <w:style w:type="character" w:default="1" w:styleId="DefaultParagraphFont">
     <w:name w:val="Default Paragraph Font"/>
     <w:uiPriority w:val="1"/>
+    <w:semiHidden/>
     <w:unhideWhenUsed/>
   </w:style>
   <w:style w:type="table" w:default="1" w:styleId="TableNormal">
@@ -5116,6 +5207,27 @@
     <w:rPr>
       <w:b/>
       <w:bCs/>
+    </w:rPr>
+  </w:style>
+  <w:style w:type="character" w:styleId="UnresolvedMention">
+    <w:name w:val="Unresolved Mention"/>
+    <w:basedOn w:val="DefaultParagraphFont"/>
+    <w:uiPriority w:val="99"/>
+    <w:semiHidden/>
+    <w:unhideWhenUsed/>
+    <w:rsid w:val="00F07853"/>
+    <w:rPr>
+      <w:color w:val="605E5C"/>
+      <w:shd w:val="clear" w:color="auto" w:fill="E1DFDD"/>
+    </w:rPr>
+  </w:style>
+  <w:style w:type="character" w:styleId="FollowedHyperlink">
+    <w:name w:val="FollowedHyperlink"/>
+    <w:basedOn w:val="DefaultParagraphFont"/>
+    <w:rsid w:val="00F07853"/>
+    <w:rPr>
+      <w:color w:val="954F72" w:themeColor="followedHyperlink"/>
+      <w:u w:val="single"/>
     </w:rPr>
   </w:style>
 </w:styles>

</xml_diff>